<commit_message>
update report generation logic
</commit_message>
<xml_diff>
--- a/template.docx
+++ b/template.docx
@@ -30,7 +30,7 @@
               <w:left w:val="nil" w:sz="0" w:space="0" w:color="000000" tmln="20, 20, 20, 0, 0"/>
               <w:bottom w:val="nil" w:sz="0" w:space="0" w:color="000000" tmln="20, 20, 20, 0, 0"/>
             </w:tcBorders>
-            <w:tmTcPr id="1741966147" protected="0"/>
+            <w:tmTcPr id="1741988279" protected="0"/>
           </w:tcPr>
           <w:p>
             <w:pPr>
@@ -58,7 +58,7 @@
                             <a:picLocks noChangeAspect="1"/>
                             <a:extLst>
                               <a:ext uri="sm">
-                                <sm:smNativeData xmlns:sm="sm" val="SMDATA_16_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"/>
+                                <sm:smNativeData xmlns:sm="sm" val="SMDATA_16_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"/>
                               </a:ext>
                             </a:extLst>
                           </pic:cNvPicPr>
@@ -178,7 +178,7 @@
               <w:bottom w:val="nil" w:sz="0" w:space="0" w:color="000000" tmln="20, 20, 20, 0, 0"/>
               <w:right w:val="nil" w:sz="0" w:space="0" w:color="000000" tmln="20, 20, 20, 0, 0"/>
             </w:tcBorders>
-            <w:tmTcPr id="1741966147" protected="0"/>
+            <w:tmTcPr id="1741988279" protected="0"/>
           </w:tcPr>
           <w:p>
             <w:pPr>
@@ -206,7 +206,7 @@
                             <a:picLocks noChangeAspect="1"/>
                             <a:extLst>
                               <a:ext uri="sm">
-                                <sm:smNativeData xmlns:sm="sm" val="SMDATA_16_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"/>
+                                <sm:smNativeData xmlns:sm="sm" val="SMDATA_16_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"/>
                               </a:ext>
                             </a:extLst>
                           </pic:cNvPicPr>
@@ -305,6 +305,11 @@
         </w:rPr>
         <w:t>.</w:t>
       </w:r>
+      <w:r>
+        <w:rPr>
+          <w:rFonts w:ascii="Aptos" w:hAnsi="Aptos" w:cs="Arial"/>
+        </w:rPr>
+      </w:r>
     </w:p>
     <w:p>
       <w:pPr>
@@ -353,6 +358,11 @@
         </w:rPr>
         <w:t>.</w:t>
       </w:r>
+      <w:r>
+        <w:rPr>
+          <w:rFonts w:ascii="Aptos" w:hAnsi="Aptos" w:cs="Arial"/>
+        </w:rPr>
+      </w:r>
     </w:p>
     <w:p>
       <w:pPr>
@@ -426,6 +436,18 @@
           <w:rFonts w:ascii="Aptos" w:hAnsi="Aptos" w:cs="Arial"/>
         </w:rPr>
         <w:t>Please find attached the Copy of the Journal.</w:t>
+      </w:r>
+    </w:p>
+    <w:p>
+      <w:pPr>
+        <w:rPr>
+          <w:rFonts w:ascii="Aptos" w:hAnsi="Aptos"/>
+        </w:rPr>
+      </w:pPr>
+      <w:r>
+        <w:rPr>
+          <w:rFonts w:ascii="Aptos" w:hAnsi="Aptos"/>
+        </w:rPr>
       </w:r>
     </w:p>
     <w:p>
@@ -468,7 +490,7 @@
           <w:tcPr>
             <w:tcW w:w="2127" w:type="dxa"/>
             <w:shd w:val="none"/>
-            <w:tmTcPr id="1741966147" protected="0"/>
+            <w:tmTcPr id="1741988279" protected="0"/>
           </w:tcPr>
           <w:p>
             <w:pPr>
@@ -500,7 +522,7 @@
           <w:tcPr>
             <w:tcW w:w="3686" w:type="dxa"/>
             <w:shd w:val="none"/>
-            <w:tmTcPr id="1741966147" protected="0"/>
+            <w:tmTcPr id="1741988279" protected="0"/>
           </w:tcPr>
           <w:p>
             <w:pPr>
@@ -532,7 +554,7 @@
           <w:tcPr>
             <w:tcW w:w="4252" w:type="dxa"/>
             <w:shd w:val="none"/>
-            <w:tmTcPr id="1741966147" protected="0"/>
+            <w:tmTcPr id="1741988279" protected="0"/>
           </w:tcPr>
           <w:p>
             <w:pPr>
@@ -572,7 +594,7 @@
             <w:tcW w:w="2127" w:type="dxa"/>
             <w:vAlign w:val="center"/>
             <w:shd w:val="none"/>
-            <w:tmTcPr id="1741966147" protected="0"/>
+            <w:tmTcPr id="1741988279" protected="0"/>
           </w:tcPr>
           <w:p>
             <w:pPr>
@@ -602,7 +624,7 @@
           <w:tcPr>
             <w:tcW w:w="3686" w:type="dxa"/>
             <w:shd w:val="none"/>
-            <w:tmTcPr id="1741966147" protected="0"/>
+            <w:tmTcPr id="1741988279" protected="0"/>
           </w:tcPr>
           <w:p>
             <w:pPr>
@@ -624,7 +646,7 @@
           <w:tcPr>
             <w:tcW w:w="4252" w:type="dxa"/>
             <w:shd w:val="none"/>
-            <w:tmTcPr id="1741966147" protected="0"/>
+            <w:tmTcPr id="1741988279" protected="0"/>
           </w:tcPr>
           <w:p>
             <w:pPr>
@@ -654,7 +676,7 @@
             <w:tcW w:w="2127" w:type="dxa"/>
             <w:vAlign w:val="center"/>
             <w:shd w:val="none"/>
-            <w:tmTcPr id="1741966147" protected="0"/>
+            <w:tmTcPr id="1741988279" protected="0"/>
           </w:tcPr>
           <w:p>
             <w:pPr>
@@ -684,7 +706,7 @@
           <w:tcPr>
             <w:tcW w:w="3686" w:type="dxa"/>
             <w:shd w:val="none"/>
-            <w:tmTcPr id="1741966147" protected="0"/>
+            <w:tmTcPr id="1741988279" protected="0"/>
           </w:tcPr>
           <w:p>
             <w:pPr>
@@ -720,7 +742,7 @@
           <w:tcPr>
             <w:tcW w:w="4252" w:type="dxa"/>
             <w:shd w:val="none"/>
-            <w:tmTcPr id="1741966147" protected="0"/>
+            <w:tmTcPr id="1741988279" protected="0"/>
           </w:tcPr>
           <w:p>
             <w:pPr>
@@ -750,7 +772,7 @@
             <w:tcW w:w="2127" w:type="dxa"/>
             <w:vAlign w:val="center"/>
             <w:shd w:val="none"/>
-            <w:tmTcPr id="1741966147" protected="0"/>
+            <w:tmTcPr id="1741988279" protected="0"/>
           </w:tcPr>
           <w:p>
             <w:pPr>
@@ -780,7 +802,7 @@
           <w:tcPr>
             <w:tcW w:w="3686" w:type="dxa"/>
             <w:shd w:val="none"/>
-            <w:tmTcPr id="1741966147" protected="0"/>
+            <w:tmTcPr id="1741988279" protected="0"/>
           </w:tcPr>
           <w:p>
             <w:pPr>
@@ -802,7 +824,7 @@
           <w:tcPr>
             <w:tcW w:w="4252" w:type="dxa"/>
             <w:shd w:val="none"/>
-            <w:tmTcPr id="1741966147" protected="0"/>
+            <w:tmTcPr id="1741988279" protected="0"/>
           </w:tcPr>
           <w:p>
             <w:pPr>
@@ -834,7 +856,7 @@
             <w:tcW w:w="2127" w:type="dxa"/>
             <w:vAlign w:val="center"/>
             <w:shd w:val="none"/>
-            <w:tmTcPr id="1741966147" protected="0"/>
+            <w:tmTcPr id="1741988279" protected="0"/>
           </w:tcPr>
           <w:p>
             <w:pPr>
@@ -864,7 +886,7 @@
           <w:tcPr>
             <w:tcW w:w="3686" w:type="dxa"/>
             <w:shd w:val="none"/>
-            <w:tmTcPr id="1741966147" protected="0"/>
+            <w:tmTcPr id="1741988279" protected="0"/>
           </w:tcPr>
           <w:p>
             <w:pPr>
@@ -886,7 +908,7 @@
           <w:tcPr>
             <w:tcW w:w="4252" w:type="dxa"/>
             <w:shd w:val="none"/>
-            <w:tmTcPr id="1741966147" protected="0"/>
+            <w:tmTcPr id="1741988279" protected="0"/>
           </w:tcPr>
           <w:p>
             <w:pPr>
@@ -916,7 +938,7 @@
             <w:tcW w:w="2127" w:type="dxa"/>
             <w:vAlign w:val="center"/>
             <w:shd w:val="none"/>
-            <w:tmTcPr id="1741966147" protected="0"/>
+            <w:tmTcPr id="1741988279" protected="0"/>
           </w:tcPr>
           <w:p>
             <w:pPr>
@@ -946,7 +968,7 @@
           <w:tcPr>
             <w:tcW w:w="3686" w:type="dxa"/>
             <w:shd w:val="none"/>
-            <w:tmTcPr id="1741966147" protected="0"/>
+            <w:tmTcPr id="1741988279" protected="0"/>
           </w:tcPr>
           <w:p>
             <w:pPr>
@@ -968,7 +990,7 @@
           <w:tcPr>
             <w:tcW w:w="4252" w:type="dxa"/>
             <w:shd w:val="none"/>
-            <w:tmTcPr id="1741966147" protected="0"/>
+            <w:tmTcPr id="1741988279" protected="0"/>
           </w:tcPr>
           <w:p>
             <w:pPr>
@@ -998,7 +1020,7 @@
             <w:tcW w:w="2127" w:type="dxa"/>
             <w:vAlign w:val="center"/>
             <w:shd w:val="none"/>
-            <w:tmTcPr id="1741966147" protected="0"/>
+            <w:tmTcPr id="1741988279" protected="0"/>
           </w:tcPr>
           <w:p>
             <w:pPr>
@@ -1028,7 +1050,7 @@
           <w:tcPr>
             <w:tcW w:w="3686" w:type="dxa"/>
             <w:shd w:val="none"/>
-            <w:tmTcPr id="1741966147" protected="0"/>
+            <w:tmTcPr id="1741988279" protected="0"/>
           </w:tcPr>
           <w:p>
             <w:pPr>
@@ -1050,7 +1072,7 @@
           <w:tcPr>
             <w:tcW w:w="4252" w:type="dxa"/>
             <w:shd w:val="none"/>
-            <w:tmTcPr id="1741966147" protected="0"/>
+            <w:tmTcPr id="1741988279" protected="0"/>
           </w:tcPr>
           <w:p>
             <w:pPr>
@@ -1080,7 +1102,7 @@
             <w:tcW w:w="2127" w:type="dxa"/>
             <w:vAlign w:val="center"/>
             <w:shd w:val="none"/>
-            <w:tmTcPr id="1741966147" protected="0"/>
+            <w:tmTcPr id="1741988279" protected="0"/>
           </w:tcPr>
           <w:p>
             <w:pPr>
@@ -1110,7 +1132,7 @@
           <w:tcPr>
             <w:tcW w:w="3686" w:type="dxa"/>
             <w:shd w:val="none"/>
-            <w:tmTcPr id="1741966147" protected="0"/>
+            <w:tmTcPr id="1741988279" protected="0"/>
           </w:tcPr>
           <w:p>
             <w:pPr>
@@ -1134,7 +1156,7 @@
           <w:tcPr>
             <w:tcW w:w="4252" w:type="dxa"/>
             <w:shd w:val="none"/>
-            <w:tmTcPr id="1741966147" protected="0"/>
+            <w:tmTcPr id="1741988279" protected="0"/>
           </w:tcPr>
           <w:p>
             <w:pPr>

</xml_diff>

<commit_message>
update tables and report generator to include service and goods details
</commit_message>
<xml_diff>
--- a/template.docx
+++ b/template.docx
@@ -30,7 +30,7 @@
               <w:left w:val="nil" w:sz="0" w:space="0" w:color="000000" tmln="20, 20, 20, 0, 0"/>
               <w:bottom w:val="nil" w:sz="0" w:space="0" w:color="000000" tmln="20, 20, 20, 0, 0"/>
             </w:tcBorders>
-            <w:tmTcPr id="1741988279" protected="0"/>
+            <w:tmTcPr id="1742059709" protected="0"/>
           </w:tcPr>
           <w:p>
             <w:pPr>
@@ -58,7 +58,7 @@
                             <a:picLocks noChangeAspect="1"/>
                             <a:extLst>
                               <a:ext uri="sm">
-                                <sm:smNativeData xmlns:sm="sm" val="SMDATA_16_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"/>
+                                <sm:smNativeData xmlns:sm="sm" val="SMDATA_16_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"/>
                               </a:ext>
                             </a:extLst>
                           </pic:cNvPicPr>
@@ -178,7 +178,7 @@
               <w:bottom w:val="nil" w:sz="0" w:space="0" w:color="000000" tmln="20, 20, 20, 0, 0"/>
               <w:right w:val="nil" w:sz="0" w:space="0" w:color="000000" tmln="20, 20, 20, 0, 0"/>
             </w:tcBorders>
-            <w:tmTcPr id="1741988279" protected="0"/>
+            <w:tmTcPr id="1742059709" protected="0"/>
           </w:tcPr>
           <w:p>
             <w:pPr>
@@ -206,7 +206,7 @@
                             <a:picLocks noChangeAspect="1"/>
                             <a:extLst>
                               <a:ext uri="sm">
-                                <sm:smNativeData xmlns:sm="sm" val="SMDATA_16_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"/>
+                                <sm:smNativeData xmlns:sm="sm" val="SMDATA_16_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"/>
                               </a:ext>
                             </a:extLst>
                           </pic:cNvPicPr>
@@ -305,11 +305,6 @@
         </w:rPr>
         <w:t>.</w:t>
       </w:r>
-      <w:r>
-        <w:rPr>
-          <w:rFonts w:ascii="Aptos" w:hAnsi="Aptos" w:cs="Arial"/>
-        </w:rPr>
-      </w:r>
     </w:p>
     <w:p>
       <w:pPr>
@@ -358,11 +353,6 @@
         </w:rPr>
         <w:t>.</w:t>
       </w:r>
-      <w:r>
-        <w:rPr>
-          <w:rFonts w:ascii="Aptos" w:hAnsi="Aptos" w:cs="Arial"/>
-        </w:rPr>
-      </w:r>
     </w:p>
     <w:p>
       <w:pPr>
@@ -490,7 +480,7 @@
           <w:tcPr>
             <w:tcW w:w="2127" w:type="dxa"/>
             <w:shd w:val="none"/>
-            <w:tmTcPr id="1741988279" protected="0"/>
+            <w:tmTcPr id="1742059709" protected="0"/>
           </w:tcPr>
           <w:p>
             <w:pPr>
@@ -522,7 +512,7 @@
           <w:tcPr>
             <w:tcW w:w="3686" w:type="dxa"/>
             <w:shd w:val="none"/>
-            <w:tmTcPr id="1741988279" protected="0"/>
+            <w:tmTcPr id="1742059709" protected="0"/>
           </w:tcPr>
           <w:p>
             <w:pPr>
@@ -554,7 +544,7 @@
           <w:tcPr>
             <w:tcW w:w="4252" w:type="dxa"/>
             <w:shd w:val="none"/>
-            <w:tmTcPr id="1741988279" protected="0"/>
+            <w:tmTcPr id="1742059709" protected="0"/>
           </w:tcPr>
           <w:p>
             <w:pPr>
@@ -594,7 +584,7 @@
             <w:tcW w:w="2127" w:type="dxa"/>
             <w:vAlign w:val="center"/>
             <w:shd w:val="none"/>
-            <w:tmTcPr id="1741988279" protected="0"/>
+            <w:tmTcPr id="1742059709" protected="0"/>
           </w:tcPr>
           <w:p>
             <w:pPr>
@@ -624,7 +614,7 @@
           <w:tcPr>
             <w:tcW w:w="3686" w:type="dxa"/>
             <w:shd w:val="none"/>
-            <w:tmTcPr id="1741988279" protected="0"/>
+            <w:tmTcPr id="1742059709" protected="0"/>
           </w:tcPr>
           <w:p>
             <w:pPr>
@@ -646,7 +636,7 @@
           <w:tcPr>
             <w:tcW w:w="4252" w:type="dxa"/>
             <w:shd w:val="none"/>
-            <w:tmTcPr id="1741988279" protected="0"/>
+            <w:tmTcPr id="1742059709" protected="0"/>
           </w:tcPr>
           <w:p>
             <w:pPr>
@@ -676,7 +666,7 @@
             <w:tcW w:w="2127" w:type="dxa"/>
             <w:vAlign w:val="center"/>
             <w:shd w:val="none"/>
-            <w:tmTcPr id="1741988279" protected="0"/>
+            <w:tmTcPr id="1742059709" protected="0"/>
           </w:tcPr>
           <w:p>
             <w:pPr>
@@ -706,7 +696,7 @@
           <w:tcPr>
             <w:tcW w:w="3686" w:type="dxa"/>
             <w:shd w:val="none"/>
-            <w:tmTcPr id="1741988279" protected="0"/>
+            <w:tmTcPr id="1742059709" protected="0"/>
           </w:tcPr>
           <w:p>
             <w:pPr>
@@ -742,7 +732,7 @@
           <w:tcPr>
             <w:tcW w:w="4252" w:type="dxa"/>
             <w:shd w:val="none"/>
-            <w:tmTcPr id="1741988279" protected="0"/>
+            <w:tmTcPr id="1742059709" protected="0"/>
           </w:tcPr>
           <w:p>
             <w:pPr>
@@ -772,7 +762,7 @@
             <w:tcW w:w="2127" w:type="dxa"/>
             <w:vAlign w:val="center"/>
             <w:shd w:val="none"/>
-            <w:tmTcPr id="1741988279" protected="0"/>
+            <w:tmTcPr id="1742059709" protected="0"/>
           </w:tcPr>
           <w:p>
             <w:pPr>
@@ -802,7 +792,7 @@
           <w:tcPr>
             <w:tcW w:w="3686" w:type="dxa"/>
             <w:shd w:val="none"/>
-            <w:tmTcPr id="1741988279" protected="0"/>
+            <w:tmTcPr id="1742059709" protected="0"/>
           </w:tcPr>
           <w:p>
             <w:pPr>
@@ -824,7 +814,7 @@
           <w:tcPr>
             <w:tcW w:w="4252" w:type="dxa"/>
             <w:shd w:val="none"/>
-            <w:tmTcPr id="1741988279" protected="0"/>
+            <w:tmTcPr id="1742059709" protected="0"/>
           </w:tcPr>
           <w:p>
             <w:pPr>
@@ -856,7 +846,7 @@
             <w:tcW w:w="2127" w:type="dxa"/>
             <w:vAlign w:val="center"/>
             <w:shd w:val="none"/>
-            <w:tmTcPr id="1741988279" protected="0"/>
+            <w:tmTcPr id="1742059709" protected="0"/>
           </w:tcPr>
           <w:p>
             <w:pPr>
@@ -886,7 +876,7 @@
           <w:tcPr>
             <w:tcW w:w="3686" w:type="dxa"/>
             <w:shd w:val="none"/>
-            <w:tmTcPr id="1741988279" protected="0"/>
+            <w:tmTcPr id="1742059709" protected="0"/>
           </w:tcPr>
           <w:p>
             <w:pPr>
@@ -908,7 +898,7 @@
           <w:tcPr>
             <w:tcW w:w="4252" w:type="dxa"/>
             <w:shd w:val="none"/>
-            <w:tmTcPr id="1741988279" protected="0"/>
+            <w:tmTcPr id="1742059709" protected="0"/>
           </w:tcPr>
           <w:p>
             <w:pPr>
@@ -931,14 +921,14 @@
         <w:trPr>
           <w:tblHeader w:val="0"/>
           <w:cantSplit w:val="0"/>
-          <w:trHeight w:val="776" w:hRule="atLeast"/>
+          <w:trHeight w:val="753" w:hRule="atLeast"/>
         </w:trPr>
         <w:tc>
           <w:tcPr>
             <w:tcW w:w="2127" w:type="dxa"/>
             <w:vAlign w:val="center"/>
             <w:shd w:val="none"/>
-            <w:tmTcPr id="1741988279" protected="0"/>
+            <w:tmTcPr id="1742059709" protected="0"/>
           </w:tcPr>
           <w:p>
             <w:pPr>
@@ -968,7 +958,7 @@
           <w:tcPr>
             <w:tcW w:w="3686" w:type="dxa"/>
             <w:shd w:val="none"/>
-            <w:tmTcPr id="1741988279" protected="0"/>
+            <w:tmTcPr id="1742059709" protected="0"/>
           </w:tcPr>
           <w:p>
             <w:pPr>
@@ -990,7 +980,7 @@
           <w:tcPr>
             <w:tcW w:w="4252" w:type="dxa"/>
             <w:shd w:val="none"/>
-            <w:tmTcPr id="1741988279" protected="0"/>
+            <w:tmTcPr id="1742059709" protected="0"/>
           </w:tcPr>
           <w:p>
             <w:pPr>
@@ -1020,7 +1010,7 @@
             <w:tcW w:w="2127" w:type="dxa"/>
             <w:vAlign w:val="center"/>
             <w:shd w:val="none"/>
-            <w:tmTcPr id="1741988279" protected="0"/>
+            <w:tmTcPr id="1742059709" protected="0"/>
           </w:tcPr>
           <w:p>
             <w:pPr>
@@ -1050,7 +1040,7 @@
           <w:tcPr>
             <w:tcW w:w="3686" w:type="dxa"/>
             <w:shd w:val="none"/>
-            <w:tmTcPr id="1741988279" protected="0"/>
+            <w:tmTcPr id="1742059709" protected="0"/>
           </w:tcPr>
           <w:p>
             <w:pPr>
@@ -1064,7 +1054,7 @@
               <w:rPr>
                 <w:rFonts w:ascii="Aptos" w:hAnsi="Aptos" w:cs="Arial"/>
               </w:rPr>
-              <w:t>{ourDesc}</w:t>
+              <w:t>{ourServiceDetail}</w:t>
             </w:r>
           </w:p>
         </w:tc>
@@ -1072,7 +1062,7 @@
           <w:tcPr>
             <w:tcW w:w="4252" w:type="dxa"/>
             <w:shd w:val="none"/>
-            <w:tmTcPr id="1741988279" protected="0"/>
+            <w:tmTcPr id="1742059709" protected="0"/>
           </w:tcPr>
           <w:p>
             <w:pPr>
@@ -1086,7 +1076,7 @@
               <w:rPr>
                 <w:rFonts w:ascii="Aptos" w:hAnsi="Aptos" w:cs="Arial"/>
               </w:rPr>
-              <w:t>{journalDesc}</w:t>
+              <w:t>{journalServiceDetail}</w:t>
             </w:r>
           </w:p>
         </w:tc>
@@ -1102,7 +1092,7 @@
             <w:tcW w:w="2127" w:type="dxa"/>
             <w:vAlign w:val="center"/>
             <w:shd w:val="none"/>
-            <w:tmTcPr id="1741988279" protected="0"/>
+            <w:tmTcPr id="1742059709" protected="0"/>
           </w:tcPr>
           <w:p>
             <w:pPr>
@@ -1132,7 +1122,7 @@
           <w:tcPr>
             <w:tcW w:w="3686" w:type="dxa"/>
             <w:shd w:val="none"/>
-            <w:tmTcPr id="1741988279" protected="0"/>
+            <w:tmTcPr id="1742059709" protected="0"/>
           </w:tcPr>
           <w:p>
             <w:pPr>
@@ -1156,7 +1146,7 @@
           <w:tcPr>
             <w:tcW w:w="4252" w:type="dxa"/>
             <w:shd w:val="none"/>
-            <w:tmTcPr id="1741988279" protected="0"/>
+            <w:tmTcPr id="1742059709" protected="0"/>
           </w:tcPr>
           <w:p>
             <w:pPr>

</xml_diff>